<commit_message>
Forgot to close docs
</commit_message>
<xml_diff>
--- a/Sky Swing/Notes and Documentation/Asset List - Art.docx
+++ b/Sky Swing/Notes and Documentation/Asset List - Art.docx
@@ -53,7 +53,15 @@
       </w:r>
     </w:p>
     <w:p>
-      <w:r>
+      <w:pPr>
+        <w:rPr>
+          <w:strike/>
+        </w:rPr>
+      </w:pPr>
+      <w:r>
+        <w:rPr>
+          <w:strike/>
+        </w:rPr>
         <w:t>Boost level</w:t>
       </w:r>
     </w:p>

</xml_diff>